<commit_message>
Updated in report as per review comments
</commit_message>
<xml_diff>
--- a/Capestone Report.docx
+++ b/Capestone Report.docx
@@ -249,7 +249,6 @@
         <w:jc w:val="both"/>
         <w:rPr>
           <w:rFonts w:cstheme="minorHAnsi"/>
-          <w:b/>
           <w:sz w:val="24"/>
         </w:rPr>
       </w:pPr>
@@ -259,6 +258,267 @@
           <w:sz w:val="24"/>
         </w:rPr>
         <w:t>The goal of this project would be to design a model which accurately predict the alphabet corresponding to ASL Gesture. Then to use the corresponding model to real-life data and find its accuracy for new and unknown data.</w:t>
+      </w:r>
+    </w:p>
+    <w:p>
+      <w:pPr>
+        <w:spacing w:after="200"/>
+        <w:jc w:val="both"/>
+        <w:rPr>
+          <w:rFonts w:cstheme="minorHAnsi"/>
+          <w:sz w:val="24"/>
+        </w:rPr>
+      </w:pPr>
+      <w:r>
+        <w:rPr>
+          <w:rFonts w:cstheme="minorHAnsi"/>
+          <w:sz w:val="24"/>
+        </w:rPr>
+        <w:t>The workflow of the project we propose is as follows:</w:t>
+      </w:r>
+    </w:p>
+    <w:p>
+      <w:pPr>
+        <w:pStyle w:val="ListParagraph"/>
+        <w:numPr>
+          <w:ilvl w:val="0"/>
+          <w:numId w:val="13"/>
+        </w:numPr>
+        <w:spacing w:after="200"/>
+        <w:jc w:val="both"/>
+        <w:rPr>
+          <w:rFonts w:cstheme="minorHAnsi"/>
+          <w:sz w:val="28"/>
+        </w:rPr>
+      </w:pPr>
+      <w:r>
+        <w:rPr>
+          <w:sz w:val="24"/>
+        </w:rPr>
+        <w:lastRenderedPageBreak/>
+        <w:t xml:space="preserve">Exploring the data </w:t>
+      </w:r>
+    </w:p>
+    <w:p>
+      <w:pPr>
+        <w:pStyle w:val="ListParagraph"/>
+        <w:numPr>
+          <w:ilvl w:val="0"/>
+          <w:numId w:val="13"/>
+        </w:numPr>
+        <w:spacing w:after="200"/>
+        <w:jc w:val="both"/>
+        <w:rPr>
+          <w:rFonts w:cstheme="minorHAnsi"/>
+          <w:sz w:val="28"/>
+        </w:rPr>
+      </w:pPr>
+      <w:r>
+        <w:rPr>
+          <w:sz w:val="24"/>
+        </w:rPr>
+        <w:t xml:space="preserve">Data </w:t>
+      </w:r>
+      <w:r>
+        <w:rPr>
+          <w:sz w:val="24"/>
+        </w:rPr>
+        <w:t>pre-processing</w:t>
+      </w:r>
+      <w:r>
+        <w:rPr>
+          <w:sz w:val="24"/>
+        </w:rPr>
+        <w:t xml:space="preserve">: </w:t>
+      </w:r>
+      <w:r>
+        <w:rPr>
+          <w:sz w:val="24"/>
+        </w:rPr>
+        <w:t xml:space="preserve"> </w:t>
+      </w:r>
+      <w:r>
+        <w:rPr>
+          <w:sz w:val="24"/>
+        </w:rPr>
+        <w:t>This would have</w:t>
+      </w:r>
+      <w:r>
+        <w:rPr>
+          <w:sz w:val="24"/>
+        </w:rPr>
+        <w:t xml:space="preserve"> Resiz</w:t>
+      </w:r>
+      <w:r>
+        <w:rPr>
+          <w:sz w:val="24"/>
+        </w:rPr>
+        <w:t>ing of</w:t>
+      </w:r>
+      <w:r>
+        <w:rPr>
+          <w:sz w:val="24"/>
+        </w:rPr>
+        <w:t xml:space="preserve"> the image </w:t>
+      </w:r>
+      <w:r>
+        <w:rPr>
+          <w:sz w:val="24"/>
+        </w:rPr>
+        <w:t>and</w:t>
+      </w:r>
+      <w:r>
+        <w:rPr>
+          <w:sz w:val="24"/>
+        </w:rPr>
+        <w:t xml:space="preserve"> Data augmentation </w:t>
+      </w:r>
+    </w:p>
+    <w:p>
+      <w:pPr>
+        <w:pStyle w:val="ListParagraph"/>
+        <w:numPr>
+          <w:ilvl w:val="0"/>
+          <w:numId w:val="13"/>
+        </w:numPr>
+        <w:spacing w:after="200"/>
+        <w:jc w:val="both"/>
+        <w:rPr>
+          <w:rFonts w:cstheme="minorHAnsi"/>
+          <w:sz w:val="28"/>
+        </w:rPr>
+      </w:pPr>
+      <w:r>
+        <w:rPr>
+          <w:sz w:val="24"/>
+        </w:rPr>
+        <w:t xml:space="preserve">Evaluate various algorithms </w:t>
+      </w:r>
+    </w:p>
+    <w:p>
+      <w:pPr>
+        <w:pStyle w:val="ListParagraph"/>
+        <w:numPr>
+          <w:ilvl w:val="1"/>
+          <w:numId w:val="13"/>
+        </w:numPr>
+        <w:spacing w:after="200"/>
+        <w:jc w:val="both"/>
+        <w:rPr>
+          <w:rFonts w:cstheme="minorHAnsi"/>
+          <w:sz w:val="28"/>
+        </w:rPr>
+      </w:pPr>
+      <w:r>
+        <w:rPr>
+          <w:sz w:val="24"/>
+        </w:rPr>
+        <w:t xml:space="preserve">Build a different model: The pretrained model thinking to use are VGG, </w:t>
+      </w:r>
+      <w:proofErr w:type="spellStart"/>
+      <w:r>
+        <w:rPr>
+          <w:sz w:val="24"/>
+        </w:rPr>
+        <w:t>Xception</w:t>
+      </w:r>
+      <w:proofErr w:type="spellEnd"/>
+      <w:r>
+        <w:rPr>
+          <w:sz w:val="24"/>
+        </w:rPr>
+        <w:t>, Inception</w:t>
+      </w:r>
+    </w:p>
+    <w:p>
+      <w:pPr>
+        <w:pStyle w:val="ListParagraph"/>
+        <w:numPr>
+          <w:ilvl w:val="1"/>
+          <w:numId w:val="13"/>
+        </w:numPr>
+        <w:spacing w:after="200"/>
+        <w:jc w:val="both"/>
+        <w:rPr>
+          <w:rFonts w:cstheme="minorHAnsi"/>
+          <w:sz w:val="28"/>
+        </w:rPr>
+      </w:pPr>
+      <w:r>
+        <w:rPr>
+          <w:sz w:val="24"/>
+        </w:rPr>
+        <w:t xml:space="preserve">Select best model </w:t>
+      </w:r>
+    </w:p>
+    <w:p>
+      <w:pPr>
+        <w:pStyle w:val="ListParagraph"/>
+        <w:numPr>
+          <w:ilvl w:val="1"/>
+          <w:numId w:val="13"/>
+        </w:numPr>
+        <w:spacing w:after="200"/>
+        <w:jc w:val="both"/>
+        <w:rPr>
+          <w:rFonts w:cstheme="minorHAnsi"/>
+          <w:sz w:val="28"/>
+        </w:rPr>
+      </w:pPr>
+      <w:r>
+        <w:rPr>
+          <w:sz w:val="24"/>
+        </w:rPr>
+        <w:t xml:space="preserve">Make prediction on validation set </w:t>
+      </w:r>
+    </w:p>
+    <w:p>
+      <w:pPr>
+        <w:pStyle w:val="ListParagraph"/>
+        <w:numPr>
+          <w:ilvl w:val="0"/>
+          <w:numId w:val="13"/>
+        </w:numPr>
+        <w:spacing w:after="200"/>
+        <w:jc w:val="both"/>
+        <w:rPr>
+          <w:rFonts w:cstheme="minorHAnsi"/>
+          <w:sz w:val="28"/>
+        </w:rPr>
+      </w:pPr>
+      <w:r>
+        <w:rPr>
+          <w:sz w:val="24"/>
+        </w:rPr>
+        <w:t>Make prediction on testing set.</w:t>
+      </w:r>
+    </w:p>
+    <w:p>
+      <w:pPr>
+        <w:pStyle w:val="ListParagraph"/>
+        <w:numPr>
+          <w:ilvl w:val="0"/>
+          <w:numId w:val="13"/>
+        </w:numPr>
+        <w:spacing w:after="200"/>
+        <w:jc w:val="both"/>
+        <w:rPr>
+          <w:rFonts w:cstheme="minorHAnsi"/>
+          <w:sz w:val="28"/>
+        </w:rPr>
+      </w:pPr>
+      <w:r>
+        <w:rPr>
+          <w:sz w:val="24"/>
+        </w:rPr>
+        <w:t>Conclusion</w:t>
+      </w:r>
+      <w:r>
+        <w:rPr>
+          <w:rFonts w:cstheme="minorHAnsi"/>
+          <w:sz w:val="28"/>
+        </w:rPr>
+        <w:t xml:space="preserve"> </w:t>
       </w:r>
     </w:p>
     <w:p>
@@ -270,24 +530,13 @@
           <w:lang w:val="en-US"/>
         </w:rPr>
       </w:pPr>
-    </w:p>
-    <w:p>
-      <w:pPr>
+      <w:r>
         <w:rPr>
           <w:rFonts w:cstheme="minorHAnsi"/>
           <w:b/>
           <w:sz w:val="32"/>
           <w:lang w:val="en-US"/>
         </w:rPr>
-      </w:pPr>
-      <w:r>
-        <w:rPr>
-          <w:rFonts w:cstheme="minorHAnsi"/>
-          <w:b/>
-          <w:sz w:val="32"/>
-          <w:lang w:val="en-US"/>
-        </w:rPr>
-        <w:lastRenderedPageBreak/>
         <w:t>Metrics</w:t>
       </w:r>
     </w:p>
@@ -1022,6 +1271,7 @@
           <w:rFonts w:cstheme="minorHAnsi"/>
           <w:sz w:val="24"/>
         </w:rPr>
+        <w:lastRenderedPageBreak/>
         <w:t xml:space="preserve">For testing, the dataset already has a test folder. This folder has one image that belongs to each class label. Other than that, we would prefer images from real life and other sources for testing the model. For the validation set, we might use the </w:t>
       </w:r>
       <w:r>
@@ -1127,7 +1377,6 @@
           <w:szCs w:val="30"/>
           <w:lang w:eastAsia="en-IN"/>
         </w:rPr>
-        <w:lastRenderedPageBreak/>
         <w:drawing>
           <wp:inline distT="0" distB="0" distL="0" distR="0" wp14:anchorId="423893F2" wp14:editId="490323F2">
             <wp:extent cx="5731510" cy="3368040"/>
@@ -1300,14 +1549,6 @@
     <w:p>
       <w:pPr>
         <w:rPr>
-          <w:rFonts w:cstheme="minorHAnsi"/>
-          <w:b/>
-          <w:sz w:val="44"/>
-          <w:lang w:val="en-US"/>
-        </w:rPr>
-      </w:pPr>
-      <w:r>
-        <w:rPr>
           <w:rFonts w:eastAsia="Times New Roman" w:cstheme="minorHAnsi"/>
           <w:b/>
           <w:bCs/>
@@ -1316,6 +1557,40 @@
           <w:szCs w:val="30"/>
           <w:lang w:eastAsia="en-IN"/>
         </w:rPr>
+      </w:pPr>
+      <w:r>
+        <w:rPr>
+          <w:rFonts w:eastAsia="Times New Roman" w:cstheme="minorHAnsi"/>
+          <w:b/>
+          <w:bCs/>
+          <w:color w:val="24292E"/>
+          <w:sz w:val="32"/>
+          <w:szCs w:val="30"/>
+          <w:lang w:eastAsia="en-IN"/>
+        </w:rPr>
+        <w:br w:type="page"/>
+      </w:r>
+    </w:p>
+    <w:p>
+      <w:pPr>
+        <w:rPr>
+          <w:rFonts w:cstheme="minorHAnsi"/>
+          <w:b/>
+          <w:sz w:val="44"/>
+          <w:lang w:val="en-US"/>
+        </w:rPr>
+      </w:pPr>
+      <w:r>
+        <w:rPr>
+          <w:rFonts w:eastAsia="Times New Roman" w:cstheme="minorHAnsi"/>
+          <w:b/>
+          <w:bCs/>
+          <w:color w:val="24292E"/>
+          <w:sz w:val="32"/>
+          <w:szCs w:val="30"/>
+          <w:lang w:eastAsia="en-IN"/>
+        </w:rPr>
+        <w:lastRenderedPageBreak/>
         <w:t>Exploratory Visualization</w:t>
       </w:r>
     </w:p>
@@ -1837,6 +2112,7 @@
           <w:sz w:val="24"/>
           <w:lang w:val="en-US"/>
         </w:rPr>
+        <w:lastRenderedPageBreak/>
         <w:drawing>
           <wp:inline distT="0" distB="0" distL="0" distR="0" wp14:anchorId="499AD702" wp14:editId="2DA8D478">
             <wp:extent cx="2046580" cy="1988659"/>
@@ -2003,7 +2279,6 @@
           <w:b/>
           <w:sz w:val="32"/>
         </w:rPr>
-        <w:lastRenderedPageBreak/>
         <w:t>Algorithms and Techniques</w:t>
       </w:r>
     </w:p>
@@ -2491,6 +2766,7 @@
           <w:i/>
           <w:sz w:val="24"/>
         </w:rPr>
+        <w:lastRenderedPageBreak/>
         <w:t>ReLu</w:t>
       </w:r>
       <w:proofErr w:type="spellEnd"/>
@@ -2738,7 +3014,6 @@
           <w:i/>
           <w:sz w:val="24"/>
         </w:rPr>
-        <w:lastRenderedPageBreak/>
         <w:t>VGG-</w:t>
       </w:r>
       <w:r>
@@ -3175,8 +3450,6 @@
         </w:rPr>
         <w:t>experimented were as follows:</w:t>
       </w:r>
-      <w:bookmarkStart w:id="0" w:name="_GoBack"/>
-      <w:bookmarkEnd w:id="0"/>
     </w:p>
     <w:p>
       <w:pPr>
@@ -3653,6 +3926,7 @@
           <w:szCs w:val="24"/>
           <w:lang w:eastAsia="en-IN"/>
         </w:rPr>
+        <w:lastRenderedPageBreak/>
         <w:drawing>
           <wp:inline distT="0" distB="0" distL="0" distR="0" wp14:anchorId="1DA7E5C5" wp14:editId="3E436F03">
             <wp:extent cx="5309936" cy="2283594"/>
@@ -3730,7 +4004,6 @@
           <w:noProof/>
           <w:sz w:val="32"/>
         </w:rPr>
-        <w:lastRenderedPageBreak/>
         <w:drawing>
           <wp:inline distT="0" distB="0" distL="0" distR="0" wp14:anchorId="6BFDF213" wp14:editId="3571B46A">
             <wp:extent cx="4426344" cy="2006825"/>
@@ -3868,6 +4141,14 @@
     </w:p>
     <w:p>
       <w:pPr>
+        <w:rPr>
+          <w:rFonts w:cstheme="minorHAnsi"/>
+          <w:sz w:val="24"/>
+        </w:rPr>
+      </w:pPr>
+    </w:p>
+    <w:p>
+      <w:pPr>
         <w:jc w:val="center"/>
         <w:rPr>
           <w:rFonts w:cstheme="minorHAnsi"/>
@@ -3971,6 +4252,7 @@
           <w:b/>
           <w:sz w:val="32"/>
         </w:rPr>
+        <w:lastRenderedPageBreak/>
         <w:t>Implementation</w:t>
       </w:r>
     </w:p>
@@ -4081,7 +4363,6 @@
                 <w:sz w:val="20"/>
                 <w:szCs w:val="18"/>
               </w:rPr>
-              <w:lastRenderedPageBreak/>
               <w:t>Batch</w:t>
             </w:r>
             <w:r>
@@ -4702,6 +4983,7 @@
           <w:rFonts w:cstheme="minorHAnsi"/>
           <w:sz w:val="24"/>
         </w:rPr>
+        <w:lastRenderedPageBreak/>
         <w:t xml:space="preserve">After analysing the results, </w:t>
       </w:r>
       <w:r>
@@ -4903,7 +5185,6 @@
           <w:rFonts w:cstheme="minorHAnsi"/>
           <w:sz w:val="24"/>
         </w:rPr>
-        <w:lastRenderedPageBreak/>
         <w:t>Then we thought that may be increasing the steps per epochs might increase the accuracy so we changed it to 77 but lead to an accuracy of 15.62% on the validation set. Let’s us name it as refinement 3.</w:t>
       </w:r>
     </w:p>
@@ -5037,6 +5318,7 @@
           <w:b/>
           <w:sz w:val="36"/>
         </w:rPr>
+        <w:lastRenderedPageBreak/>
         <w:t>IV. Results</w:t>
       </w:r>
     </w:p>
@@ -5119,7 +5401,6 @@
           <w:rFonts w:cstheme="minorHAnsi"/>
           <w:sz w:val="24"/>
         </w:rPr>
-        <w:lastRenderedPageBreak/>
         <w:t>Figure 6.2 below plots the training and validation loss for the final model. While figure 6.1 shows the accuracy of the model on the training and validation set.</w:t>
       </w:r>
       <w:r>
@@ -5346,6 +5627,623 @@
     </w:p>
     <w:p>
       <w:pPr>
+        <w:jc w:val="both"/>
+        <w:rPr>
+          <w:rFonts w:cstheme="minorHAnsi"/>
+          <w:sz w:val="24"/>
+        </w:rPr>
+      </w:pPr>
+      <w:r>
+        <w:rPr>
+          <w:rFonts w:cstheme="minorHAnsi"/>
+          <w:sz w:val="24"/>
+        </w:rPr>
+        <w:t xml:space="preserve">The model does not generalize well on unseen data. It is not able to detect well If there are other things like face or human body in the image. Some images on which we tested are given below. But of the images with only hand the model was able to categories well. </w:t>
+      </w:r>
+    </w:p>
+    <w:tbl>
+      <w:tblPr>
+        <w:tblStyle w:val="TableGrid"/>
+        <w:tblW w:w="0" w:type="auto"/>
+        <w:tblLook w:val="04A0" w:firstRow="1" w:lastRow="0" w:firstColumn="1" w:lastColumn="0" w:noHBand="0" w:noVBand="1"/>
+      </w:tblPr>
+      <w:tblGrid>
+        <w:gridCol w:w="3103"/>
+        <w:gridCol w:w="3150"/>
+        <w:gridCol w:w="2763"/>
+      </w:tblGrid>
+      <w:tr>
+        <w:tc>
+          <w:tcPr>
+            <w:tcW w:w="3103" w:type="dxa"/>
+            <w:vAlign w:val="center"/>
+          </w:tcPr>
+          <w:p>
+            <w:pPr>
+              <w:jc w:val="center"/>
+              <w:rPr>
+                <w:rFonts w:cstheme="minorHAnsi"/>
+                <w:b/>
+                <w:sz w:val="24"/>
+              </w:rPr>
+            </w:pPr>
+            <w:r>
+              <w:rPr>
+                <w:rFonts w:cstheme="minorHAnsi"/>
+                <w:b/>
+                <w:sz w:val="24"/>
+              </w:rPr>
+              <w:t>Image</w:t>
+            </w:r>
+          </w:p>
+        </w:tc>
+        <w:tc>
+          <w:tcPr>
+            <w:tcW w:w="3150" w:type="dxa"/>
+            <w:vAlign w:val="center"/>
+          </w:tcPr>
+          <w:p>
+            <w:pPr>
+              <w:jc w:val="center"/>
+              <w:rPr>
+                <w:rFonts w:cstheme="minorHAnsi"/>
+                <w:b/>
+                <w:sz w:val="24"/>
+              </w:rPr>
+            </w:pPr>
+            <w:r>
+              <w:rPr>
+                <w:rFonts w:cstheme="minorHAnsi"/>
+                <w:b/>
+                <w:sz w:val="24"/>
+              </w:rPr>
+              <w:t>Label Predicted</w:t>
+            </w:r>
+          </w:p>
+        </w:tc>
+        <w:tc>
+          <w:tcPr>
+            <w:tcW w:w="2763" w:type="dxa"/>
+            <w:vAlign w:val="center"/>
+          </w:tcPr>
+          <w:p>
+            <w:pPr>
+              <w:jc w:val="center"/>
+              <w:rPr>
+                <w:rFonts w:cstheme="minorHAnsi"/>
+                <w:b/>
+                <w:sz w:val="24"/>
+              </w:rPr>
+            </w:pPr>
+            <w:r>
+              <w:rPr>
+                <w:rFonts w:cstheme="minorHAnsi"/>
+                <w:b/>
+                <w:sz w:val="24"/>
+              </w:rPr>
+              <w:t>True Label</w:t>
+            </w:r>
+          </w:p>
+        </w:tc>
+      </w:tr>
+      <w:tr>
+        <w:tc>
+          <w:tcPr>
+            <w:tcW w:w="3103" w:type="dxa"/>
+            <w:vAlign w:val="center"/>
+          </w:tcPr>
+          <w:p>
+            <w:pPr>
+              <w:jc w:val="center"/>
+              <w:rPr>
+                <w:rFonts w:cstheme="minorHAnsi"/>
+                <w:sz w:val="24"/>
+              </w:rPr>
+            </w:pPr>
+            <w:r>
+              <w:rPr>
+                <w:noProof/>
+              </w:rPr>
+              <w:drawing>
+                <wp:inline distT="0" distB="0" distL="0" distR="0" wp14:anchorId="31219AE8" wp14:editId="74CE143E">
+                  <wp:extent cx="377468" cy="424591"/>
+                  <wp:effectExtent l="0" t="0" r="3810" b="0"/>
+                  <wp:docPr id="23" name="Picture 23"/>
+                  <wp:cNvGraphicFramePr>
+                    <a:graphicFrameLocks xmlns:a="http://schemas.openxmlformats.org/drawingml/2006/main" noChangeAspect="1"/>
+                  </wp:cNvGraphicFramePr>
+                  <a:graphic xmlns:a="http://schemas.openxmlformats.org/drawingml/2006/main">
+                    <a:graphicData uri="http://schemas.openxmlformats.org/drawingml/2006/picture">
+                      <pic:pic xmlns:pic="http://schemas.openxmlformats.org/drawingml/2006/picture">
+                        <pic:nvPicPr>
+                          <pic:cNvPr id="0" name="Picture 1"/>
+                          <pic:cNvPicPr>
+                            <a:picLocks noChangeAspect="1" noChangeArrowheads="1"/>
+                          </pic:cNvPicPr>
+                        </pic:nvPicPr>
+                        <pic:blipFill>
+                          <a:blip r:embed="rId24" cstate="print">
+                            <a:extLst>
+                              <a:ext uri="{28A0092B-C50C-407E-A947-70E740481C1C}">
+                                <a14:useLocalDpi xmlns:a14="http://schemas.microsoft.com/office/drawing/2010/main" val="0"/>
+                              </a:ext>
+                            </a:extLst>
+                          </a:blip>
+                          <a:srcRect/>
+                          <a:stretch>
+                            <a:fillRect/>
+                          </a:stretch>
+                        </pic:blipFill>
+                        <pic:spPr bwMode="auto">
+                          <a:xfrm>
+                            <a:off x="0" y="0"/>
+                            <a:ext cx="382789" cy="430577"/>
+                          </a:xfrm>
+                          <a:prstGeom prst="rect">
+                            <a:avLst/>
+                          </a:prstGeom>
+                          <a:noFill/>
+                          <a:ln>
+                            <a:noFill/>
+                          </a:ln>
+                        </pic:spPr>
+                      </pic:pic>
+                    </a:graphicData>
+                  </a:graphic>
+                </wp:inline>
+              </w:drawing>
+            </w:r>
+          </w:p>
+        </w:tc>
+        <w:tc>
+          <w:tcPr>
+            <w:tcW w:w="3150" w:type="dxa"/>
+            <w:vAlign w:val="center"/>
+          </w:tcPr>
+          <w:p>
+            <w:pPr>
+              <w:jc w:val="center"/>
+              <w:rPr>
+                <w:rFonts w:cstheme="minorHAnsi"/>
+                <w:sz w:val="24"/>
+              </w:rPr>
+            </w:pPr>
+            <w:r>
+              <w:rPr>
+                <w:rFonts w:cstheme="minorHAnsi"/>
+                <w:sz w:val="24"/>
+              </w:rPr>
+              <w:t>B</w:t>
+            </w:r>
+          </w:p>
+        </w:tc>
+        <w:tc>
+          <w:tcPr>
+            <w:tcW w:w="2763" w:type="dxa"/>
+            <w:vAlign w:val="center"/>
+          </w:tcPr>
+          <w:p>
+            <w:pPr>
+              <w:jc w:val="center"/>
+              <w:rPr>
+                <w:rFonts w:cstheme="minorHAnsi"/>
+                <w:sz w:val="24"/>
+              </w:rPr>
+            </w:pPr>
+            <w:r>
+              <w:rPr>
+                <w:rFonts w:cstheme="minorHAnsi"/>
+                <w:sz w:val="24"/>
+              </w:rPr>
+              <w:t>B</w:t>
+            </w:r>
+          </w:p>
+        </w:tc>
+      </w:tr>
+      <w:tr>
+        <w:tc>
+          <w:tcPr>
+            <w:tcW w:w="3103" w:type="dxa"/>
+            <w:vAlign w:val="center"/>
+          </w:tcPr>
+          <w:p>
+            <w:pPr>
+              <w:jc w:val="center"/>
+              <w:rPr>
+                <w:rFonts w:cstheme="minorHAnsi"/>
+                <w:sz w:val="24"/>
+              </w:rPr>
+            </w:pPr>
+            <w:r>
+              <w:rPr>
+                <w:noProof/>
+              </w:rPr>
+              <w:drawing>
+                <wp:inline distT="0" distB="0" distL="0" distR="0" wp14:anchorId="20C55E35" wp14:editId="46C13E19">
+                  <wp:extent cx="421005" cy="331587"/>
+                  <wp:effectExtent l="0" t="0" r="0" b="0"/>
+                  <wp:docPr id="28" name="Picture 28"/>
+                  <wp:cNvGraphicFramePr>
+                    <a:graphicFrameLocks xmlns:a="http://schemas.openxmlformats.org/drawingml/2006/main" noChangeAspect="1"/>
+                  </wp:cNvGraphicFramePr>
+                  <a:graphic xmlns:a="http://schemas.openxmlformats.org/drawingml/2006/main">
+                    <a:graphicData uri="http://schemas.openxmlformats.org/drawingml/2006/picture">
+                      <pic:pic xmlns:pic="http://schemas.openxmlformats.org/drawingml/2006/picture">
+                        <pic:nvPicPr>
+                          <pic:cNvPr id="0" name="Picture 15"/>
+                          <pic:cNvPicPr>
+                            <a:picLocks noChangeAspect="1" noChangeArrowheads="1"/>
+                          </pic:cNvPicPr>
+                        </pic:nvPicPr>
+                        <pic:blipFill rotWithShape="1">
+                          <a:blip r:embed="rId25" cstate="print">
+                            <a:extLst>
+                              <a:ext uri="{28A0092B-C50C-407E-A947-70E740481C1C}">
+                                <a14:useLocalDpi xmlns:a14="http://schemas.microsoft.com/office/drawing/2010/main" val="0"/>
+                              </a:ext>
+                            </a:extLst>
+                          </a:blip>
+                          <a:srcRect l="-75" t="29434"/>
+                          <a:stretch/>
+                        </pic:blipFill>
+                        <pic:spPr bwMode="auto">
+                          <a:xfrm flipH="1">
+                            <a:off x="0" y="0"/>
+                            <a:ext cx="437894" cy="344889"/>
+                          </a:xfrm>
+                          <a:prstGeom prst="rect">
+                            <a:avLst/>
+                          </a:prstGeom>
+                          <a:noFill/>
+                          <a:ln>
+                            <a:noFill/>
+                          </a:ln>
+                          <a:extLst>
+                            <a:ext uri="{53640926-AAD7-44D8-BBD7-CCE9431645EC}">
+                              <a14:shadowObscured xmlns:a14="http://schemas.microsoft.com/office/drawing/2010/main"/>
+                            </a:ext>
+                          </a:extLst>
+                        </pic:spPr>
+                      </pic:pic>
+                    </a:graphicData>
+                  </a:graphic>
+                </wp:inline>
+              </w:drawing>
+            </w:r>
+          </w:p>
+        </w:tc>
+        <w:tc>
+          <w:tcPr>
+            <w:tcW w:w="3150" w:type="dxa"/>
+            <w:vAlign w:val="center"/>
+          </w:tcPr>
+          <w:p>
+            <w:pPr>
+              <w:jc w:val="center"/>
+              <w:rPr>
+                <w:rFonts w:cstheme="minorHAnsi"/>
+                <w:sz w:val="24"/>
+              </w:rPr>
+            </w:pPr>
+            <w:r>
+              <w:rPr>
+                <w:rFonts w:cstheme="minorHAnsi"/>
+                <w:sz w:val="24"/>
+              </w:rPr>
+              <w:t>P</w:t>
+            </w:r>
+          </w:p>
+        </w:tc>
+        <w:tc>
+          <w:tcPr>
+            <w:tcW w:w="2763" w:type="dxa"/>
+            <w:vAlign w:val="center"/>
+          </w:tcPr>
+          <w:p>
+            <w:pPr>
+              <w:jc w:val="center"/>
+              <w:rPr>
+                <w:rFonts w:cstheme="minorHAnsi"/>
+                <w:sz w:val="24"/>
+              </w:rPr>
+            </w:pPr>
+            <w:r>
+              <w:rPr>
+                <w:rFonts w:cstheme="minorHAnsi"/>
+                <w:sz w:val="24"/>
+              </w:rPr>
+              <w:t>P</w:t>
+            </w:r>
+          </w:p>
+        </w:tc>
+      </w:tr>
+      <w:tr>
+        <w:tc>
+          <w:tcPr>
+            <w:tcW w:w="3103" w:type="dxa"/>
+            <w:vAlign w:val="center"/>
+          </w:tcPr>
+          <w:p>
+            <w:pPr>
+              <w:jc w:val="center"/>
+              <w:rPr>
+                <w:rFonts w:cstheme="minorHAnsi"/>
+                <w:sz w:val="8"/>
+              </w:rPr>
+            </w:pPr>
+          </w:p>
+          <w:p>
+            <w:pPr>
+              <w:jc w:val="center"/>
+              <w:rPr>
+                <w:rFonts w:cstheme="minorHAnsi"/>
+                <w:sz w:val="24"/>
+              </w:rPr>
+            </w:pPr>
+            <w:r>
+              <w:rPr>
+                <w:noProof/>
+              </w:rPr>
+              <w:drawing>
+                <wp:inline distT="0" distB="0" distL="0" distR="0" wp14:anchorId="59279D60" wp14:editId="62EBA80B">
+                  <wp:extent cx="723761" cy="998924"/>
+                  <wp:effectExtent l="0" t="0" r="635" b="0"/>
+                  <wp:docPr id="29" name="Picture 29"/>
+                  <wp:cNvGraphicFramePr>
+                    <a:graphicFrameLocks xmlns:a="http://schemas.openxmlformats.org/drawingml/2006/main" noChangeAspect="1"/>
+                  </wp:cNvGraphicFramePr>
+                  <a:graphic xmlns:a="http://schemas.openxmlformats.org/drawingml/2006/main">
+                    <a:graphicData uri="http://schemas.openxmlformats.org/drawingml/2006/picture">
+                      <pic:pic xmlns:pic="http://schemas.openxmlformats.org/drawingml/2006/picture">
+                        <pic:nvPicPr>
+                          <pic:cNvPr id="0" name="Picture 1"/>
+                          <pic:cNvPicPr>
+                            <a:picLocks noChangeAspect="1" noChangeArrowheads="1"/>
+                          </pic:cNvPicPr>
+                        </pic:nvPicPr>
+                        <pic:blipFill>
+                          <a:blip r:embed="rId26" cstate="print">
+                            <a:extLst>
+                              <a:ext uri="{28A0092B-C50C-407E-A947-70E740481C1C}">
+                                <a14:useLocalDpi xmlns:a14="http://schemas.microsoft.com/office/drawing/2010/main" val="0"/>
+                              </a:ext>
+                            </a:extLst>
+                          </a:blip>
+                          <a:srcRect/>
+                          <a:stretch>
+                            <a:fillRect/>
+                          </a:stretch>
+                        </pic:blipFill>
+                        <pic:spPr bwMode="auto">
+                          <a:xfrm>
+                            <a:off x="0" y="0"/>
+                            <a:ext cx="739139" cy="1020148"/>
+                          </a:xfrm>
+                          <a:prstGeom prst="rect">
+                            <a:avLst/>
+                          </a:prstGeom>
+                          <a:noFill/>
+                          <a:ln>
+                            <a:noFill/>
+                          </a:ln>
+                        </pic:spPr>
+                      </pic:pic>
+                    </a:graphicData>
+                  </a:graphic>
+                </wp:inline>
+              </w:drawing>
+            </w:r>
+          </w:p>
+          <w:p>
+            <w:pPr>
+              <w:jc w:val="center"/>
+              <w:rPr>
+                <w:rFonts w:cstheme="minorHAnsi"/>
+                <w:sz w:val="12"/>
+              </w:rPr>
+            </w:pPr>
+          </w:p>
+        </w:tc>
+        <w:tc>
+          <w:tcPr>
+            <w:tcW w:w="3150" w:type="dxa"/>
+            <w:vAlign w:val="center"/>
+          </w:tcPr>
+          <w:p>
+            <w:pPr>
+              <w:jc w:val="center"/>
+              <w:rPr>
+                <w:rFonts w:cstheme="minorHAnsi"/>
+                <w:sz w:val="24"/>
+              </w:rPr>
+            </w:pPr>
+            <w:r>
+              <w:rPr>
+                <w:rFonts w:cstheme="minorHAnsi"/>
+                <w:sz w:val="24"/>
+              </w:rPr>
+              <w:t>Z</w:t>
+            </w:r>
+          </w:p>
+        </w:tc>
+        <w:tc>
+          <w:tcPr>
+            <w:tcW w:w="2763" w:type="dxa"/>
+            <w:vAlign w:val="center"/>
+          </w:tcPr>
+          <w:p>
+            <w:pPr>
+              <w:jc w:val="center"/>
+              <w:rPr>
+                <w:rFonts w:cstheme="minorHAnsi"/>
+                <w:sz w:val="24"/>
+              </w:rPr>
+            </w:pPr>
+            <w:r>
+              <w:rPr>
+                <w:rFonts w:cstheme="minorHAnsi"/>
+                <w:sz w:val="24"/>
+              </w:rPr>
+              <w:t>W</w:t>
+            </w:r>
+          </w:p>
+        </w:tc>
+      </w:tr>
+      <w:tr>
+        <w:tc>
+          <w:tcPr>
+            <w:tcW w:w="3103" w:type="dxa"/>
+            <w:vAlign w:val="center"/>
+          </w:tcPr>
+          <w:p>
+            <w:pPr>
+              <w:jc w:val="center"/>
+              <w:rPr>
+                <w:noProof/>
+                <w:sz w:val="12"/>
+                <w:szCs w:val="12"/>
+              </w:rPr>
+            </w:pPr>
+          </w:p>
+          <w:p>
+            <w:pPr>
+              <w:jc w:val="center"/>
+              <w:rPr>
+                <w:noProof/>
+              </w:rPr>
+            </w:pPr>
+            <w:r>
+              <w:rPr>
+                <w:noProof/>
+              </w:rPr>
+              <w:drawing>
+                <wp:inline distT="0" distB="0" distL="0" distR="0" wp14:anchorId="00414AB0" wp14:editId="410C3877">
+                  <wp:extent cx="1042737" cy="781618"/>
+                  <wp:effectExtent l="0" t="0" r="5080" b="0"/>
+                  <wp:docPr id="30" name="Picture 30"/>
+                  <wp:cNvGraphicFramePr>
+                    <a:graphicFrameLocks xmlns:a="http://schemas.openxmlformats.org/drawingml/2006/main" noChangeAspect="1"/>
+                  </wp:cNvGraphicFramePr>
+                  <a:graphic xmlns:a="http://schemas.openxmlformats.org/drawingml/2006/main">
+                    <a:graphicData uri="http://schemas.openxmlformats.org/drawingml/2006/picture">
+                      <pic:pic xmlns:pic="http://schemas.openxmlformats.org/drawingml/2006/picture">
+                        <pic:nvPicPr>
+                          <pic:cNvPr id="0" name="Picture 3"/>
+                          <pic:cNvPicPr>
+                            <a:picLocks noChangeAspect="1" noChangeArrowheads="1"/>
+                          </pic:cNvPicPr>
+                        </pic:nvPicPr>
+                        <pic:blipFill>
+                          <a:blip r:embed="rId27" cstate="print">
+                            <a:extLst>
+                              <a:ext uri="{28A0092B-C50C-407E-A947-70E740481C1C}">
+                                <a14:useLocalDpi xmlns:a14="http://schemas.microsoft.com/office/drawing/2010/main" val="0"/>
+                              </a:ext>
+                            </a:extLst>
+                          </a:blip>
+                          <a:srcRect/>
+                          <a:stretch>
+                            <a:fillRect/>
+                          </a:stretch>
+                        </pic:blipFill>
+                        <pic:spPr bwMode="auto">
+                          <a:xfrm>
+                            <a:off x="0" y="0"/>
+                            <a:ext cx="1047370" cy="785091"/>
+                          </a:xfrm>
+                          <a:prstGeom prst="rect">
+                            <a:avLst/>
+                          </a:prstGeom>
+                          <a:noFill/>
+                          <a:ln>
+                            <a:noFill/>
+                          </a:ln>
+                        </pic:spPr>
+                      </pic:pic>
+                    </a:graphicData>
+                  </a:graphic>
+                </wp:inline>
+              </w:drawing>
+            </w:r>
+          </w:p>
+          <w:p>
+            <w:pPr>
+              <w:jc w:val="center"/>
+              <w:rPr>
+                <w:noProof/>
+                <w:sz w:val="12"/>
+                <w:szCs w:val="12"/>
+              </w:rPr>
+            </w:pPr>
+          </w:p>
+        </w:tc>
+        <w:tc>
+          <w:tcPr>
+            <w:tcW w:w="3150" w:type="dxa"/>
+            <w:vAlign w:val="center"/>
+          </w:tcPr>
+          <w:p>
+            <w:pPr>
+              <w:jc w:val="center"/>
+              <w:rPr>
+                <w:rFonts w:cstheme="minorHAnsi"/>
+                <w:sz w:val="24"/>
+              </w:rPr>
+            </w:pPr>
+            <w:r>
+              <w:rPr>
+                <w:rFonts w:cstheme="minorHAnsi"/>
+                <w:sz w:val="24"/>
+              </w:rPr>
+              <w:t>N</w:t>
+            </w:r>
+          </w:p>
+        </w:tc>
+        <w:tc>
+          <w:tcPr>
+            <w:tcW w:w="2763" w:type="dxa"/>
+            <w:vAlign w:val="center"/>
+          </w:tcPr>
+          <w:p>
+            <w:pPr>
+              <w:jc w:val="center"/>
+              <w:rPr>
+                <w:rFonts w:cstheme="minorHAnsi"/>
+                <w:sz w:val="24"/>
+              </w:rPr>
+            </w:pPr>
+            <w:r>
+              <w:rPr>
+                <w:rFonts w:cstheme="minorHAnsi"/>
+                <w:sz w:val="24"/>
+              </w:rPr>
+              <w:t>U</w:t>
+            </w:r>
+          </w:p>
+        </w:tc>
+      </w:tr>
+    </w:tbl>
+    <w:p>
+      <w:pPr>
+        <w:jc w:val="both"/>
+        <w:rPr>
+          <w:rFonts w:cstheme="minorHAnsi"/>
+          <w:sz w:val="24"/>
+        </w:rPr>
+      </w:pPr>
+      <w:bookmarkStart w:id="0" w:name="_GoBack"/>
+      <w:bookmarkEnd w:id="0"/>
+      <w:r>
+        <w:rPr>
+          <w:rFonts w:cstheme="minorHAnsi"/>
+          <w:sz w:val="24"/>
+        </w:rPr>
+        <w:lastRenderedPageBreak/>
+        <w:t>But on test data the model performed very well. It is discussed further in the justification section.</w:t>
+      </w:r>
+    </w:p>
+    <w:p>
+      <w:pPr>
         <w:rPr>
           <w:rFonts w:cstheme="minorHAnsi"/>
           <w:b/>
@@ -5399,7 +6297,7 @@
             <wp:cNvGraphicFramePr/>
             <a:graphic xmlns:a="http://schemas.openxmlformats.org/drawingml/2006/main">
               <a:graphicData uri="http://schemas.openxmlformats.org/drawingml/2006/chart">
-                <c:chart xmlns:c="http://schemas.openxmlformats.org/drawingml/2006/chart" xmlns:r="http://schemas.openxmlformats.org/officeDocument/2006/relationships" r:id="rId24"/>
+                <c:chart xmlns:c="http://schemas.openxmlformats.org/drawingml/2006/chart" xmlns:r="http://schemas.openxmlformats.org/officeDocument/2006/relationships" r:id="rId28"/>
               </a:graphicData>
             </a:graphic>
           </wp:inline>
@@ -5679,7 +6577,6 @@
         <w:rPr>
           <w:noProof/>
         </w:rPr>
-        <w:lastRenderedPageBreak/>
         <w:drawing>
           <wp:inline distT="0" distB="0" distL="0" distR="0" wp14:anchorId="75F48906" wp14:editId="117ECEDC">
             <wp:extent cx="991870" cy="1115695"/>
@@ -5698,7 +6595,7 @@
                     </pic:cNvPicPr>
                   </pic:nvPicPr>
                   <pic:blipFill>
-                    <a:blip r:embed="rId25" cstate="print">
+                    <a:blip r:embed="rId29" cstate="print">
                       <a:extLst>
                         <a:ext uri="{28A0092B-C50C-407E-A947-70E740481C1C}">
                           <a14:useLocalDpi xmlns:a14="http://schemas.microsoft.com/office/drawing/2010/main" val="0"/>
@@ -5751,7 +6648,7 @@
                     </pic:cNvPicPr>
                   </pic:nvPicPr>
                   <pic:blipFill>
-                    <a:blip r:embed="rId26" cstate="print">
+                    <a:blip r:embed="rId30" cstate="print">
                       <a:extLst>
                         <a:ext uri="{28A0092B-C50C-407E-A947-70E740481C1C}">
                           <a14:useLocalDpi xmlns:a14="http://schemas.microsoft.com/office/drawing/2010/main" val="0"/>
@@ -5804,7 +6701,7 @@
                     </pic:cNvPicPr>
                   </pic:nvPicPr>
                   <pic:blipFill>
-                    <a:blip r:embed="rId27" cstate="print">
+                    <a:blip r:embed="rId31" cstate="print">
                       <a:extLst>
                         <a:ext uri="{28A0092B-C50C-407E-A947-70E740481C1C}">
                           <a14:useLocalDpi xmlns:a14="http://schemas.microsoft.com/office/drawing/2010/main" val="0"/>
@@ -5864,7 +6761,7 @@
                     </pic:cNvPicPr>
                   </pic:nvPicPr>
                   <pic:blipFill>
-                    <a:blip r:embed="rId28">
+                    <a:blip r:embed="rId32">
                       <a:extLst>
                         <a:ext uri="{28A0092B-C50C-407E-A947-70E740481C1C}">
                           <a14:useLocalDpi xmlns:a14="http://schemas.microsoft.com/office/drawing/2010/main" val="0"/>
@@ -5924,7 +6821,7 @@
                     </pic:cNvPicPr>
                   </pic:nvPicPr>
                   <pic:blipFill>
-                    <a:blip r:embed="rId29">
+                    <a:blip r:embed="rId33">
                       <a:extLst>
                         <a:ext uri="{28A0092B-C50C-407E-A947-70E740481C1C}">
                           <a14:useLocalDpi xmlns:a14="http://schemas.microsoft.com/office/drawing/2010/main" val="0"/>
@@ -5989,6 +6886,14 @@
         </w:rPr>
         <w:t xml:space="preserve">         </w:t>
       </w:r>
+      <w:r>
+        <w:rPr>
+          <w:rFonts w:cstheme="minorHAnsi"/>
+          <w:b/>
+          <w:sz w:val="32"/>
+        </w:rPr>
+        <w:t xml:space="preserve"> </w:t>
+      </w:r>
       <w:proofErr w:type="gramStart"/>
       <w:r>
         <w:rPr>
@@ -6099,6 +7004,7 @@
         <w:rPr>
           <w:noProof/>
         </w:rPr>
+        <w:lastRenderedPageBreak/>
         <w:drawing>
           <wp:inline distT="0" distB="0" distL="0" distR="0" wp14:anchorId="6FF078D5" wp14:editId="7DB3D2A9">
             <wp:extent cx="1708785" cy="1883044"/>
@@ -6117,7 +7023,7 @@
                     </pic:cNvPicPr>
                   </pic:nvPicPr>
                   <pic:blipFill rotWithShape="1">
-                    <a:blip r:embed="rId30">
+                    <a:blip r:embed="rId34">
                       <a:extLst>
                         <a:ext uri="{28A0092B-C50C-407E-A947-70E740481C1C}">
                           <a14:useLocalDpi xmlns:a14="http://schemas.microsoft.com/office/drawing/2010/main" val="0"/>
@@ -6180,7 +7086,7 @@
                     </pic:cNvPicPr>
                   </pic:nvPicPr>
                   <pic:blipFill>
-                    <a:blip r:embed="rId31" cstate="print">
+                    <a:blip r:embed="rId35" cstate="print">
                       <a:extLst>
                         <a:ext uri="{28A0092B-C50C-407E-A947-70E740481C1C}">
                           <a14:useLocalDpi xmlns:a14="http://schemas.microsoft.com/office/drawing/2010/main" val="0"/>
@@ -6240,7 +7146,7 @@
                     </pic:cNvPicPr>
                   </pic:nvPicPr>
                   <pic:blipFill>
-                    <a:blip r:embed="rId32">
+                    <a:blip r:embed="rId36">
                       <a:extLst>
                         <a:ext uri="{28A0092B-C50C-407E-A947-70E740481C1C}">
                           <a14:useLocalDpi xmlns:a14="http://schemas.microsoft.com/office/drawing/2010/main" val="0"/>
@@ -6423,7 +7329,7 @@
                     </pic:cNvPicPr>
                   </pic:nvPicPr>
                   <pic:blipFill>
-                    <a:blip r:embed="rId33">
+                    <a:blip r:embed="rId37">
                       <a:extLst>
                         <a:ext uri="{28A0092B-C50C-407E-A947-70E740481C1C}">
                           <a14:useLocalDpi xmlns:a14="http://schemas.microsoft.com/office/drawing/2010/main" val="0"/>
@@ -6587,7 +7493,6 @@
           <w:sz w:val="24"/>
           <w:szCs w:val="24"/>
         </w:rPr>
-        <w:lastRenderedPageBreak/>
         <w:t>I always wanted to select a problem that would provide me with better understanding, clarity, and exposure on how to deal with image classification problem. And the selected problem statement was a justified choice.</w:t>
       </w:r>
     </w:p>
@@ -6744,6 +7649,7 @@
           <w:sz w:val="24"/>
           <w:szCs w:val="24"/>
         </w:rPr>
+        <w:lastRenderedPageBreak/>
         <w:t>Later, the final model was used to do prediction on real-life data.</w:t>
       </w:r>
     </w:p>
@@ -7895,7 +8801,7 @@
         </w:rPr>
         <w:t xml:space="preserve">[13] </w:t>
       </w:r>
-      <w:hyperlink r:id="rId34" w:history="1">
+      <w:hyperlink r:id="rId38" w:history="1">
         <w:r>
           <w:rPr>
             <w:rStyle w:val="Hyperlink"/>
@@ -9101,6 +10007,119 @@
     </w:lvl>
   </w:abstractNum>
   <w:abstractNum w:abstractNumId="10" w15:restartNumberingAfterBreak="0">
+    <w:nsid w:val="666C0BAD"/>
+    <w:multiLevelType w:val="hybridMultilevel"/>
+    <w:tmpl w:val="4156037A"/>
+    <w:lvl w:ilvl="0" w:tplc="40090001">
+      <w:start w:val="1"/>
+      <w:numFmt w:val="bullet"/>
+      <w:lvlText w:val=""/>
+      <w:lvlJc w:val="left"/>
+      <w:pPr>
+        <w:ind w:left="720" w:hanging="360"/>
+      </w:pPr>
+      <w:rPr>
+        <w:rFonts w:ascii="Symbol" w:hAnsi="Symbol" w:hint="default"/>
+      </w:rPr>
+    </w:lvl>
+    <w:lvl w:ilvl="1" w:tplc="40090003">
+      <w:start w:val="1"/>
+      <w:numFmt w:val="bullet"/>
+      <w:lvlText w:val="o"/>
+      <w:lvlJc w:val="left"/>
+      <w:pPr>
+        <w:ind w:left="1440" w:hanging="360"/>
+      </w:pPr>
+      <w:rPr>
+        <w:rFonts w:ascii="Courier New" w:hAnsi="Courier New" w:cs="Courier New" w:hint="default"/>
+      </w:rPr>
+    </w:lvl>
+    <w:lvl w:ilvl="2" w:tplc="40090005" w:tentative="1">
+      <w:start w:val="1"/>
+      <w:numFmt w:val="bullet"/>
+      <w:lvlText w:val=""/>
+      <w:lvlJc w:val="left"/>
+      <w:pPr>
+        <w:ind w:left="2160" w:hanging="360"/>
+      </w:pPr>
+      <w:rPr>
+        <w:rFonts w:ascii="Wingdings" w:hAnsi="Wingdings" w:hint="default"/>
+      </w:rPr>
+    </w:lvl>
+    <w:lvl w:ilvl="3" w:tplc="40090001" w:tentative="1">
+      <w:start w:val="1"/>
+      <w:numFmt w:val="bullet"/>
+      <w:lvlText w:val=""/>
+      <w:lvlJc w:val="left"/>
+      <w:pPr>
+        <w:ind w:left="2880" w:hanging="360"/>
+      </w:pPr>
+      <w:rPr>
+        <w:rFonts w:ascii="Symbol" w:hAnsi="Symbol" w:hint="default"/>
+      </w:rPr>
+    </w:lvl>
+    <w:lvl w:ilvl="4" w:tplc="40090003" w:tentative="1">
+      <w:start w:val="1"/>
+      <w:numFmt w:val="bullet"/>
+      <w:lvlText w:val="o"/>
+      <w:lvlJc w:val="left"/>
+      <w:pPr>
+        <w:ind w:left="3600" w:hanging="360"/>
+      </w:pPr>
+      <w:rPr>
+        <w:rFonts w:ascii="Courier New" w:hAnsi="Courier New" w:cs="Courier New" w:hint="default"/>
+      </w:rPr>
+    </w:lvl>
+    <w:lvl w:ilvl="5" w:tplc="40090005" w:tentative="1">
+      <w:start w:val="1"/>
+      <w:numFmt w:val="bullet"/>
+      <w:lvlText w:val=""/>
+      <w:lvlJc w:val="left"/>
+      <w:pPr>
+        <w:ind w:left="4320" w:hanging="360"/>
+      </w:pPr>
+      <w:rPr>
+        <w:rFonts w:ascii="Wingdings" w:hAnsi="Wingdings" w:hint="default"/>
+      </w:rPr>
+    </w:lvl>
+    <w:lvl w:ilvl="6" w:tplc="40090001" w:tentative="1">
+      <w:start w:val="1"/>
+      <w:numFmt w:val="bullet"/>
+      <w:lvlText w:val=""/>
+      <w:lvlJc w:val="left"/>
+      <w:pPr>
+        <w:ind w:left="5040" w:hanging="360"/>
+      </w:pPr>
+      <w:rPr>
+        <w:rFonts w:ascii="Symbol" w:hAnsi="Symbol" w:hint="default"/>
+      </w:rPr>
+    </w:lvl>
+    <w:lvl w:ilvl="7" w:tplc="40090003" w:tentative="1">
+      <w:start w:val="1"/>
+      <w:numFmt w:val="bullet"/>
+      <w:lvlText w:val="o"/>
+      <w:lvlJc w:val="left"/>
+      <w:pPr>
+        <w:ind w:left="5760" w:hanging="360"/>
+      </w:pPr>
+      <w:rPr>
+        <w:rFonts w:ascii="Courier New" w:hAnsi="Courier New" w:cs="Courier New" w:hint="default"/>
+      </w:rPr>
+    </w:lvl>
+    <w:lvl w:ilvl="8" w:tplc="40090005" w:tentative="1">
+      <w:start w:val="1"/>
+      <w:numFmt w:val="bullet"/>
+      <w:lvlText w:val=""/>
+      <w:lvlJc w:val="left"/>
+      <w:pPr>
+        <w:ind w:left="6480" w:hanging="360"/>
+      </w:pPr>
+      <w:rPr>
+        <w:rFonts w:ascii="Wingdings" w:hAnsi="Wingdings" w:hint="default"/>
+      </w:rPr>
+    </w:lvl>
+  </w:abstractNum>
+  <w:abstractNum w:abstractNumId="11" w15:restartNumberingAfterBreak="0">
     <w:nsid w:val="6A0354B4"/>
     <w:multiLevelType w:val="hybridMultilevel"/>
     <w:tmpl w:val="7C9CE516"/>
@@ -9213,7 +10232,7 @@
       </w:rPr>
     </w:lvl>
   </w:abstractNum>
-  <w:abstractNum w:abstractNumId="11" w15:restartNumberingAfterBreak="0">
+  <w:abstractNum w:abstractNumId="12" w15:restartNumberingAfterBreak="0">
     <w:nsid w:val="7F830680"/>
     <w:multiLevelType w:val="multilevel"/>
     <w:tmpl w:val="254069F2"/>
@@ -9339,10 +10358,10 @@
     <w:abstractNumId w:val="2"/>
   </w:num>
   <w:num w:numId="5">
-    <w:abstractNumId w:val="11"/>
+    <w:abstractNumId w:val="12"/>
   </w:num>
   <w:num w:numId="6">
-    <w:abstractNumId w:val="10"/>
+    <w:abstractNumId w:val="11"/>
   </w:num>
   <w:num w:numId="7">
     <w:abstractNumId w:val="8"/>
@@ -9361,6 +10380,9 @@
   </w:num>
   <w:num w:numId="12">
     <w:abstractNumId w:val="7"/>
+  </w:num>
+  <w:num w:numId="13">
+    <w:abstractNumId w:val="10"/>
   </w:num>
 </w:numbering>
 </file>
@@ -18444,7 +19466,7 @@
 </file>
 
 <file path=customXml/itemProps1.xml><?xml version="1.0" encoding="utf-8"?>
-<ds:datastoreItem xmlns:ds="http://schemas.openxmlformats.org/officeDocument/2006/customXml" ds:itemID="{48279D00-CCF0-4A81-A7F2-DAB276C414DE}">
+<ds:datastoreItem xmlns:ds="http://schemas.openxmlformats.org/officeDocument/2006/customXml" ds:itemID="{CC4FD359-1B02-482E-9366-D89B89688D83}">
   <ds:schemaRefs>
     <ds:schemaRef ds:uri="http://schemas.openxmlformats.org/officeDocument/2006/bibliography"/>
   </ds:schemaRefs>

</xml_diff>